<commit_message>
added word doc  pt2
</commit_message>
<xml_diff>
--- a/Assignment 4/writeup_group25A4.docx
+++ b/Assignment 4/writeup_group25A4.docx
@@ -55,14 +55,7 @@
           <w:sz w:val="21"/>
           <w:szCs w:val="21"/>
         </w:rPr>
-        <w:t xml:space="preserve">: </w:t>
-      </w:r>
-      <w:r>
-        <w:rPr>
-          <w:sz w:val="21"/>
-          <w:szCs w:val="21"/>
-        </w:rPr>
-        <w:t>We present a frequency based analysis to visualise the detection task and familiarize ourselves with the structure of the different PEs (i.e. Malicious and Benign), eventually juxtaposing it with adversarial samples that are generated. The plots show total number of occurrences of 1 values for different features (i.e. the API calls that were made) in the binary feature vectors of the PEs. These are Sorted according to maximum difference so as to highlight the differences in structuring of Malicious/benign PEs.</w:t>
+        <w:t>: We present a frequency based analysis to visualise the detection task and familiarize ourselves with the structure of the different PEs (i.e. Malicious and Benign), eventually juxtaposing it with adversarial samples that are generated. The plots show total number of occurrences of 1 values for different features (i.e. the API calls that were made) in the binary feature vectors of the PEs. These are Sorted according to maximum difference so as to highlight the differences in structuring of Malicious/benign PEs.</w:t>
       </w:r>
     </w:p>
     <w:p>
@@ -135,14 +128,7 @@
           <w:sz w:val="21"/>
           <w:szCs w:val="21"/>
         </w:rPr>
-        <w:t xml:space="preserve">: </w:t>
-      </w:r>
-      <w:r>
-        <w:rPr>
-          <w:sz w:val="21"/>
-          <w:szCs w:val="21"/>
-        </w:rPr>
-        <w:t>We start by looking at the difference between the feature space of Malicious and Benign PEs. It is fair to observe that the nature of a malicious PE is obtained by keeping some common features as 1 (let's call these as malicious API calls) which correspond to the features (or API calls) with high counts in the structure of a malicious PE. Example: API call at 53 or 203 which seems to be present in &gt; 60% of the malicious PEs.</w:t>
+        <w:t>: We start by looking at the difference between the feature space of Malicious and Benign PEs. It is fair to observe that the nature of a malicious PE is obtained by keeping some common features as 1 (let's call these as malicious API calls) which correspond to the features (or API calls) with high counts in the structure of a malicious PE. Example: API call at 53 or 203 which seems to be present in &gt; 60% of the malicious PEs.</w:t>
       </w:r>
       <w:r>
         <w:rPr>
@@ -157,6 +143,7 @@
         <w:rPr>
           <w:b/>
           <w:bCs/>
+          <w:noProof/>
           <w:sz w:val="21"/>
           <w:szCs w:val="21"/>
         </w:rPr>
@@ -291,14 +278,7 @@
           <w:sz w:val="21"/>
           <w:szCs w:val="21"/>
         </w:rPr>
-        <w:t xml:space="preserve">: </w:t>
-      </w:r>
-      <w:r>
-        <w:rPr>
-          <w:sz w:val="21"/>
-          <w:szCs w:val="21"/>
-        </w:rPr>
-        <w:t>By looking at the same set of calls for the adversarial samples (superimposed against the Malicious PEs), it can be observed that the adversaries that get generated, try to match the structure of the malicious samples. This is apparent when looking at the features with high counts in Malicious and observing that the adversarial samples tend to have a similar count for those features! We again draw attention to counts at 53 and 203 (and the rest as well!) where the adversarial counts and malicious counts end up having the same heights. Additionally this pattern with the adversarial samples seems to follow if more than 50% (roughly) malicious samples had that particular feature set to 1. This is due to the constraint that the adversarial samples must maintain their malicious behaviour and must contain 1s for the same API calls present as the malicious data.</w:t>
+        <w:t>: By looking at the same set of calls for the adversarial samples (superimposed against the Malicious PEs), it can be observed that the adversaries that get generated, try to match the structure of the malicious samples. This is apparent when looking at the features with high counts in Malicious and observing that the adversarial samples tend to have a similar count for those features! We again draw attention to counts at 53 and 203 (and the rest as well!) where the adversarial counts and malicious counts end up having the same heights. Additionally this pattern with the adversarial samples seems to follow if more than 50% (roughly) malicious samples had that particular feature set to 1. This is due to the constraint that the adversarial samples must maintain their malicious behaviour and must contain 1s for the same API calls present as the malicious data.</w:t>
       </w:r>
     </w:p>
     <w:p>
@@ -310,6 +290,7 @@
       </w:pPr>
       <w:r>
         <w:rPr>
+          <w:noProof/>
           <w:sz w:val="21"/>
           <w:szCs w:val="21"/>
         </w:rPr>
@@ -431,14 +412,7 @@
           <w:sz w:val="21"/>
           <w:szCs w:val="21"/>
         </w:rPr>
-        <w:t xml:space="preserve">: </w:t>
-      </w:r>
-      <w:r>
-        <w:rPr>
-          <w:sz w:val="21"/>
-          <w:szCs w:val="21"/>
-        </w:rPr>
-        <w:t>Keeping this in mind and superimposing the adversarial counts against Benign samples, another interesting pattern can be observed. The adversarial samples that get generated, start showing increased counts for those features which had high(-</w:t>
+        <w:t>: Keeping this in mind and superimposing the adversarial counts against Benign samples, another interesting pattern can be observed. The adversarial samples that get generated, start showing increased counts for those features which had high(-</w:t>
       </w:r>
       <w:proofErr w:type="spellStart"/>
       <w:r>
@@ -615,16 +589,7 @@
           <w:sz w:val="21"/>
           <w:szCs w:val="21"/>
         </w:rPr>
-        <w:t>After</w:t>
-      </w:r>
-      <w:r>
-        <w:rPr>
-          <w:b/>
-          <w:bCs/>
-          <w:sz w:val="21"/>
-          <w:szCs w:val="21"/>
-        </w:rPr>
-        <w:t xml:space="preserve"> Training:</w:t>
+        <w:t>After Training:</w:t>
       </w:r>
     </w:p>
     <w:p>
@@ -663,28 +628,7 @@
           <w:sz w:val="21"/>
           <w:szCs w:val="21"/>
         </w:rPr>
-        <w:t xml:space="preserve">: </w:t>
-      </w:r>
-      <w:r>
-        <w:rPr>
-          <w:sz w:val="21"/>
-          <w:szCs w:val="21"/>
-        </w:rPr>
-        <w:t xml:space="preserve">After training the network for 50 epochs, the adversarial samples are almost identical to the malicious samples as </w:t>
-      </w:r>
-      <w:r>
-        <w:rPr>
-          <w:sz w:val="21"/>
-          <w:szCs w:val="21"/>
-        </w:rPr>
-        <w:t>expected</w:t>
-      </w:r>
-      <w:r>
-        <w:rPr>
-          <w:sz w:val="21"/>
-          <w:szCs w:val="21"/>
-        </w:rPr>
-        <w:t xml:space="preserve"> (the trend that we saw earlier even without training) and is clear from the plot below. The counts of various features is quite similar.</w:t>
+        <w:t>: After training the network for 50 epochs, the adversarial samples are almost identical to the malicious samples as expected (the trend that we saw earlier even without training) and is clear from the plot below. The counts of various features is quite similar.</w:t>
       </w:r>
     </w:p>
     <w:p>
@@ -707,6 +651,7 @@
       </w:pPr>
       <w:r>
         <w:rPr>
+          <w:noProof/>
           <w:sz w:val="21"/>
           <w:szCs w:val="21"/>
         </w:rPr>
@@ -830,14 +775,7 @@
           <w:sz w:val="21"/>
           <w:szCs w:val="21"/>
         </w:rPr>
-        <w:t xml:space="preserve">: </w:t>
-      </w:r>
-      <w:r>
-        <w:rPr>
-          <w:sz w:val="21"/>
-          <w:szCs w:val="21"/>
-        </w:rPr>
-        <w:t xml:space="preserve">Comparing with the benign samples after training, it seems that the adversarial samples take a different (possibly smarter) approach than before, which was to blatantly try to mimic the structure of the benign samples. This is highlighted by looking at the feature counts at 107 or 174 (just as before in the benign vs </w:t>
+        <w:t xml:space="preserve">: Comparing with the benign samples after training, it seems that the adversarial samples take a different (possibly smarter) approach than before, which was to blatantly try to mimic the structure of the benign samples. This is highlighted by looking at the feature counts at 107 or 174 (just as before in the benign vs </w:t>
       </w:r>
       <w:proofErr w:type="spellStart"/>
       <w:r>
@@ -865,6 +803,7 @@
       </w:pPr>
       <w:r>
         <w:rPr>
+          <w:noProof/>
           <w:sz w:val="21"/>
           <w:szCs w:val="21"/>
         </w:rPr>
@@ -994,16 +933,7 @@
           <w:sz w:val="21"/>
           <w:szCs w:val="21"/>
         </w:rPr>
-        <w:t>Visualising Self-Organising-Maps for the different data types</w:t>
-      </w:r>
-      <w:r>
-        <w:rPr>
-          <w:b/>
-          <w:bCs/>
-          <w:sz w:val="21"/>
-          <w:szCs w:val="21"/>
-        </w:rPr>
-        <w:t>:</w:t>
+        <w:t>Visualising Self-Organising-Maps for the different data types:</w:t>
       </w:r>
     </w:p>
     <w:p>
@@ -1031,6 +961,7 @@
       </w:pPr>
       <w:r>
         <w:rPr>
+          <w:noProof/>
           <w:sz w:val="21"/>
           <w:szCs w:val="21"/>
         </w:rPr>
@@ -1094,6 +1025,7 @@
         <w:rPr>
           <w:b/>
           <w:bCs/>
+          <w:noProof/>
           <w:sz w:val="21"/>
           <w:szCs w:val="21"/>
         </w:rPr>
@@ -1318,6 +1250,7 @@
       </w:r>
       <w:r>
         <w:rPr>
+          <w:noProof/>
           <w:sz w:val="21"/>
           <w:szCs w:val="21"/>
         </w:rPr>
@@ -1747,6 +1680,7 @@
       </w:r>
       <w:r>
         <w:rPr>
+          <w:noProof/>
           <w:sz w:val="21"/>
           <w:szCs w:val="21"/>
         </w:rPr>
@@ -1827,21 +1761,7 @@
           <w:bCs/>
         </w:rPr>
         <w:lastRenderedPageBreak/>
-        <w:t xml:space="preserve">Analysis of the </w:t>
-      </w:r>
-      <w:r>
-        <w:rPr>
-          <w:b/>
-          <w:bCs/>
-        </w:rPr>
-        <w:t>Self-Organising Maps</w:t>
-      </w:r>
-      <w:r>
-        <w:rPr>
-          <w:b/>
-          <w:bCs/>
-        </w:rPr>
-        <w:t xml:space="preserve"> or SOMs:</w:t>
+        <w:t>Analysis of the Self-Organising Maps or SOMs:</w:t>
       </w:r>
     </w:p>
     <w:p>
@@ -1933,21 +1853,7 @@
           <w:sz w:val="21"/>
           <w:szCs w:val="21"/>
         </w:rPr>
-        <w:t xml:space="preserve">It is even more interesting to analyse the SOM for the second set of </w:t>
-      </w:r>
-      <w:r>
-        <w:rPr>
-          <w:sz w:val="21"/>
-          <w:szCs w:val="21"/>
-        </w:rPr>
-        <w:t>adversarial</w:t>
-      </w:r>
-      <w:r>
-        <w:rPr>
-          <w:sz w:val="21"/>
-          <w:szCs w:val="21"/>
-        </w:rPr>
-        <w:t xml:space="preserve"> samples, </w:t>
+        <w:t xml:space="preserve">It is even more interesting to analyse the SOM for the second set of adversarial samples, </w:t>
       </w:r>
       <w:r>
         <w:rPr>
@@ -3125,13 +3031,13 @@
     </w:tbl>
     <w:tbl>
       <w:tblPr>
-        <w:tblpPr w:leftFromText="180" w:rightFromText="180" w:vertAnchor="text" w:horzAnchor="margin" w:tblpXSpec="right" w:tblpY="-1732"/>
-        <w:tblW w:w="4520" w:type="dxa"/>
+        <w:tblpPr w:leftFromText="180" w:rightFromText="180" w:vertAnchor="text" w:horzAnchor="page" w:tblpX="6241" w:tblpY="-2305"/>
+        <w:tblW w:w="2972" w:type="dxa"/>
         <w:tblLook w:val="04A0" w:firstRow="1" w:lastRow="0" w:firstColumn="1" w:lastColumn="0" w:noHBand="0" w:noVBand="1"/>
       </w:tblPr>
       <w:tblGrid>
         <w:gridCol w:w="1300"/>
-        <w:gridCol w:w="3220"/>
+        <w:gridCol w:w="1672"/>
       </w:tblGrid>
       <w:tr>
         <w:trPr>
@@ -3173,7 +3079,7 @@
         </w:tc>
         <w:tc>
           <w:tcPr>
-            <w:tcW w:w="3220" w:type="dxa"/>
+            <w:tcW w:w="1672" w:type="dxa"/>
             <w:tcBorders>
               <w:top w:val="single" w:sz="4" w:space="0" w:color="auto"/>
               <w:left w:val="nil"/>
@@ -3195,25 +3101,240 @@
                 <w:color w:val="000000"/>
               </w:rPr>
             </w:pPr>
+            <w:r>
+              <w:rPr>
+                <w:rFonts w:ascii="Calibri" w:hAnsi="Calibri" w:cs="Calibri"/>
+                <w:b/>
+                <w:bCs/>
+                <w:color w:val="000000"/>
+              </w:rPr>
+              <w:t>Run-time</w:t>
+            </w:r>
+          </w:p>
+          <w:p>
+            <w:pPr>
+              <w:jc w:val="center"/>
+              <w:rPr>
+                <w:rFonts w:ascii="Calibri" w:hAnsi="Calibri" w:cs="Calibri"/>
+                <w:color w:val="000000"/>
+              </w:rPr>
+            </w:pPr>
+            <w:r>
+              <w:rPr>
+                <w:rFonts w:ascii="Calibri" w:hAnsi="Calibri" w:cs="Calibri"/>
+                <w:color w:val="000000"/>
+              </w:rPr>
+              <w:t>(seconds)</w:t>
+            </w:r>
+          </w:p>
+        </w:tc>
+      </w:tr>
+      <w:tr>
+        <w:trPr>
+          <w:trHeight w:val="380"/>
+        </w:trPr>
+        <w:tc>
+          <w:tcPr>
+            <w:tcW w:w="1300" w:type="dxa"/>
+            <w:tcBorders>
+              <w:top w:val="single" w:sz="4" w:space="0" w:color="auto"/>
+              <w:left w:val="single" w:sz="4" w:space="0" w:color="auto"/>
+              <w:bottom w:val="single" w:sz="4" w:space="0" w:color="auto"/>
+              <w:right w:val="single" w:sz="4" w:space="0" w:color="auto"/>
+            </w:tcBorders>
+            <w:shd w:val="clear" w:color="auto" w:fill="auto"/>
+            <w:noWrap/>
+            <w:vAlign w:val="bottom"/>
+          </w:tcPr>
+          <w:p>
+            <w:pPr>
+              <w:rPr>
+                <w:rFonts w:ascii="Calibri" w:hAnsi="Calibri" w:cs="Calibri"/>
+                <w:b/>
+                <w:bCs/>
+                <w:color w:val="000000"/>
+              </w:rPr>
+            </w:pPr>
+            <w:r>
+              <w:rPr>
+                <w:rFonts w:ascii="Calibri" w:hAnsi="Calibri" w:cs="Calibri"/>
+                <w:i/>
+                <w:iCs/>
+                <w:color w:val="000000"/>
+              </w:rPr>
+              <w:t>Natural</w:t>
+            </w:r>
+          </w:p>
+        </w:tc>
+        <w:tc>
+          <w:tcPr>
+            <w:tcW w:w="1672" w:type="dxa"/>
+            <w:tcBorders>
+              <w:top w:val="single" w:sz="4" w:space="0" w:color="auto"/>
+              <w:left w:val="nil"/>
+              <w:bottom w:val="single" w:sz="4" w:space="0" w:color="auto"/>
+              <w:right w:val="single" w:sz="4" w:space="0" w:color="auto"/>
+            </w:tcBorders>
+            <w:shd w:val="clear" w:color="auto" w:fill="auto"/>
+            <w:noWrap/>
+            <w:vAlign w:val="bottom"/>
+          </w:tcPr>
+          <w:p>
+            <w:pPr>
+              <w:jc w:val="right"/>
+              <w:rPr>
+                <w:rFonts w:ascii="Calibri" w:hAnsi="Calibri" w:cs="Calibri"/>
+                <w:b/>
+                <w:bCs/>
+                <w:color w:val="000000"/>
+              </w:rPr>
+            </w:pPr>
+            <w:r>
+              <w:rPr>
+                <w:rFonts w:ascii="Calibri" w:hAnsi="Calibri" w:cs="Calibri"/>
+                <w:color w:val="000000"/>
+              </w:rPr>
+              <w:t>0.78</w:t>
+            </w:r>
+          </w:p>
+        </w:tc>
+      </w:tr>
+      <w:tr>
+        <w:trPr>
+          <w:trHeight w:val="320"/>
+        </w:trPr>
+        <w:tc>
+          <w:tcPr>
+            <w:tcW w:w="1300" w:type="dxa"/>
+            <w:tcBorders>
+              <w:top w:val="nil"/>
+              <w:left w:val="single" w:sz="4" w:space="0" w:color="auto"/>
+              <w:bottom w:val="single" w:sz="4" w:space="0" w:color="auto"/>
+              <w:right w:val="single" w:sz="4" w:space="0" w:color="auto"/>
+            </w:tcBorders>
+            <w:shd w:val="clear" w:color="auto" w:fill="auto"/>
+            <w:noWrap/>
+            <w:vAlign w:val="bottom"/>
+          </w:tcPr>
+          <w:p>
+            <w:pPr>
+              <w:rPr>
+                <w:rFonts w:ascii="Calibri" w:hAnsi="Calibri" w:cs="Calibri"/>
+                <w:i/>
+                <w:iCs/>
+                <w:color w:val="000000"/>
+              </w:rPr>
+            </w:pPr>
             <w:proofErr w:type="spellStart"/>
             <w:r>
               <w:rPr>
                 <w:rFonts w:ascii="Calibri" w:hAnsi="Calibri" w:cs="Calibri"/>
-                <w:b/>
-                <w:bCs/>
-                <w:color w:val="000000"/>
-              </w:rPr>
-              <w:t>Avg</w:t>
+                <w:i/>
+                <w:iCs/>
+                <w:color w:val="000000"/>
+              </w:rPr>
+              <w:t>dfgsm_k</w:t>
             </w:r>
             <w:proofErr w:type="spellEnd"/>
+          </w:p>
+        </w:tc>
+        <w:tc>
+          <w:tcPr>
+            <w:tcW w:w="1672" w:type="dxa"/>
+            <w:tcBorders>
+              <w:top w:val="nil"/>
+              <w:left w:val="nil"/>
+              <w:bottom w:val="single" w:sz="4" w:space="0" w:color="auto"/>
+              <w:right w:val="single" w:sz="4" w:space="0" w:color="auto"/>
+            </w:tcBorders>
+            <w:shd w:val="clear" w:color="auto" w:fill="auto"/>
+            <w:noWrap/>
+            <w:vAlign w:val="bottom"/>
+          </w:tcPr>
+          <w:p>
+            <w:pPr>
+              <w:jc w:val="right"/>
+              <w:rPr>
+                <w:rFonts w:ascii="Calibri" w:hAnsi="Calibri" w:cs="Calibri"/>
+                <w:color w:val="000000"/>
+              </w:rPr>
+            </w:pPr>
             <w:r>
               <w:rPr>
                 <w:rFonts w:ascii="Calibri" w:hAnsi="Calibri" w:cs="Calibri"/>
-                <w:b/>
-                <w:bCs/>
-                <w:color w:val="000000"/>
-              </w:rPr>
-              <w:t xml:space="preserve"> Batch-Time (seconds)</w:t>
+                <w:color w:val="000000"/>
+              </w:rPr>
+              <w:t>9.02</w:t>
+            </w:r>
+          </w:p>
+        </w:tc>
+      </w:tr>
+      <w:tr>
+        <w:trPr>
+          <w:trHeight w:val="320"/>
+        </w:trPr>
+        <w:tc>
+          <w:tcPr>
+            <w:tcW w:w="1300" w:type="dxa"/>
+            <w:tcBorders>
+              <w:top w:val="nil"/>
+              <w:left w:val="single" w:sz="4" w:space="0" w:color="auto"/>
+              <w:bottom w:val="single" w:sz="4" w:space="0" w:color="auto"/>
+              <w:right w:val="single" w:sz="4" w:space="0" w:color="auto"/>
+            </w:tcBorders>
+            <w:shd w:val="clear" w:color="auto" w:fill="auto"/>
+            <w:noWrap/>
+            <w:vAlign w:val="bottom"/>
+          </w:tcPr>
+          <w:p>
+            <w:pPr>
+              <w:rPr>
+                <w:rFonts w:ascii="Calibri" w:hAnsi="Calibri" w:cs="Calibri"/>
+                <w:i/>
+                <w:iCs/>
+                <w:color w:val="000000"/>
+              </w:rPr>
+            </w:pPr>
+            <w:proofErr w:type="spellStart"/>
+            <w:r>
+              <w:rPr>
+                <w:rFonts w:ascii="Calibri" w:hAnsi="Calibri" w:cs="Calibri"/>
+                <w:i/>
+                <w:iCs/>
+                <w:color w:val="000000"/>
+              </w:rPr>
+              <w:t>rfgsm</w:t>
+            </w:r>
+            <w:proofErr w:type="spellEnd"/>
+          </w:p>
+        </w:tc>
+        <w:tc>
+          <w:tcPr>
+            <w:tcW w:w="1672" w:type="dxa"/>
+            <w:tcBorders>
+              <w:top w:val="nil"/>
+              <w:left w:val="nil"/>
+              <w:bottom w:val="single" w:sz="4" w:space="0" w:color="auto"/>
+              <w:right w:val="single" w:sz="4" w:space="0" w:color="auto"/>
+            </w:tcBorders>
+            <w:shd w:val="clear" w:color="auto" w:fill="auto"/>
+            <w:noWrap/>
+            <w:vAlign w:val="bottom"/>
+          </w:tcPr>
+          <w:p>
+            <w:pPr>
+              <w:jc w:val="right"/>
+              <w:rPr>
+                <w:rFonts w:ascii="Calibri" w:hAnsi="Calibri" w:cs="Calibri"/>
+                <w:color w:val="000000"/>
+              </w:rPr>
+            </w:pPr>
+            <w:r>
+              <w:rPr>
+                <w:rFonts w:ascii="Calibri" w:hAnsi="Calibri" w:cs="Calibri"/>
+                <w:color w:val="000000"/>
+              </w:rPr>
+              <w:t>8.68</w:t>
             </w:r>
           </w:p>
         </w:tc>
@@ -3245,6 +3366,7 @@
                 <w:color w:val="000000"/>
               </w:rPr>
             </w:pPr>
+            <w:proofErr w:type="spellStart"/>
             <w:r>
               <w:rPr>
                 <w:rFonts w:ascii="Calibri" w:hAnsi="Calibri" w:cs="Calibri"/>
@@ -3252,175 +3374,14 @@
                 <w:iCs/>
                 <w:color w:val="000000"/>
               </w:rPr>
-              <w:t>Grams</w:t>
-            </w:r>
-          </w:p>
-        </w:tc>
-        <w:tc>
-          <w:tcPr>
-            <w:tcW w:w="3220" w:type="dxa"/>
-            <w:tcBorders>
-              <w:top w:val="nil"/>
-              <w:left w:val="nil"/>
-              <w:bottom w:val="single" w:sz="4" w:space="0" w:color="auto"/>
-              <w:right w:val="single" w:sz="4" w:space="0" w:color="auto"/>
-            </w:tcBorders>
-            <w:shd w:val="clear" w:color="auto" w:fill="auto"/>
-            <w:noWrap/>
-            <w:vAlign w:val="bottom"/>
-            <w:hideMark/>
-          </w:tcPr>
-          <w:p>
-            <w:pPr>
-              <w:jc w:val="right"/>
-              <w:rPr>
-                <w:rFonts w:ascii="Calibri" w:hAnsi="Calibri" w:cs="Calibri"/>
-                <w:color w:val="000000"/>
-              </w:rPr>
-            </w:pPr>
-            <w:r>
-              <w:rPr>
-                <w:rFonts w:ascii="Calibri" w:hAnsi="Calibri" w:cs="Calibri"/>
-                <w:color w:val="000000"/>
-              </w:rPr>
-              <w:t>1.81</w:t>
-            </w:r>
-          </w:p>
-        </w:tc>
-      </w:tr>
-      <w:tr>
-        <w:trPr>
-          <w:trHeight w:val="320"/>
-        </w:trPr>
-        <w:tc>
-          <w:tcPr>
-            <w:tcW w:w="1300" w:type="dxa"/>
-            <w:tcBorders>
-              <w:top w:val="nil"/>
-              <w:left w:val="single" w:sz="4" w:space="0" w:color="auto"/>
-              <w:bottom w:val="single" w:sz="4" w:space="0" w:color="auto"/>
-              <w:right w:val="single" w:sz="4" w:space="0" w:color="auto"/>
-            </w:tcBorders>
-            <w:shd w:val="clear" w:color="auto" w:fill="auto"/>
-            <w:noWrap/>
-            <w:vAlign w:val="bottom"/>
-            <w:hideMark/>
-          </w:tcPr>
-          <w:p>
-            <w:pPr>
-              <w:rPr>
-                <w:rFonts w:ascii="Calibri" w:hAnsi="Calibri" w:cs="Calibri"/>
-                <w:i/>
-                <w:iCs/>
-                <w:color w:val="000000"/>
-              </w:rPr>
-            </w:pPr>
-            <w:proofErr w:type="spellStart"/>
-            <w:r>
-              <w:rPr>
-                <w:rFonts w:ascii="Calibri" w:hAnsi="Calibri" w:cs="Calibri"/>
-                <w:i/>
-                <w:iCs/>
-                <w:color w:val="000000"/>
-              </w:rPr>
-              <w:t>dfgsm_k</w:t>
+              <w:t>bga_k</w:t>
             </w:r>
             <w:proofErr w:type="spellEnd"/>
           </w:p>
         </w:tc>
         <w:tc>
           <w:tcPr>
-            <w:tcW w:w="3220" w:type="dxa"/>
-            <w:tcBorders>
-              <w:top w:val="nil"/>
-              <w:left w:val="nil"/>
-              <w:bottom w:val="single" w:sz="4" w:space="0" w:color="auto"/>
-              <w:right w:val="single" w:sz="4" w:space="0" w:color="auto"/>
-            </w:tcBorders>
-            <w:shd w:val="clear" w:color="auto" w:fill="auto"/>
-            <w:noWrap/>
-            <w:vAlign w:val="bottom"/>
-            <w:hideMark/>
-          </w:tcPr>
-          <w:p>
-            <w:pPr>
-              <w:jc w:val="right"/>
-              <w:rPr>
-                <w:rFonts w:ascii="Calibri" w:hAnsi="Calibri" w:cs="Calibri"/>
-                <w:color w:val="000000"/>
-              </w:rPr>
-            </w:pPr>
-            <w:r>
-              <w:rPr>
-                <w:rFonts w:ascii="Calibri" w:hAnsi="Calibri" w:cs="Calibri"/>
-                <w:color w:val="000000"/>
-              </w:rPr>
-              <w:t>9.02</w:t>
-            </w:r>
-          </w:p>
-        </w:tc>
-      </w:tr>
-      <w:tr>
-        <w:trPr>
-          <w:trHeight w:val="320"/>
-        </w:trPr>
-        <w:tc>
-          <w:tcPr>
-            <w:tcW w:w="1300" w:type="dxa"/>
-            <w:tcBorders>
-              <w:top w:val="nil"/>
-              <w:left w:val="single" w:sz="4" w:space="0" w:color="auto"/>
-              <w:bottom w:val="single" w:sz="4" w:space="0" w:color="auto"/>
-              <w:right w:val="single" w:sz="4" w:space="0" w:color="auto"/>
-            </w:tcBorders>
-            <w:shd w:val="clear" w:color="auto" w:fill="auto"/>
-            <w:noWrap/>
-            <w:vAlign w:val="bottom"/>
-            <w:hideMark/>
-          </w:tcPr>
-          <w:p>
-            <w:pPr>
-              <w:rPr>
-                <w:rFonts w:ascii="Calibri" w:hAnsi="Calibri" w:cs="Calibri"/>
-                <w:i/>
-                <w:iCs/>
-                <w:color w:val="000000"/>
-              </w:rPr>
-            </w:pPr>
-            <w:proofErr w:type="spellStart"/>
-            <w:r>
-              <w:rPr>
-                <w:rFonts w:ascii="Calibri" w:hAnsi="Calibri" w:cs="Calibri"/>
-                <w:i/>
-                <w:iCs/>
-                <w:color w:val="000000"/>
-              </w:rPr>
-              <w:t>b</w:t>
-            </w:r>
-            <w:r>
-              <w:rPr>
-                <w:rFonts w:ascii="Calibri" w:hAnsi="Calibri" w:cs="Calibri"/>
-                <w:i/>
-                <w:iCs/>
-                <w:color w:val="000000"/>
-              </w:rPr>
-              <w:t>ga</w:t>
-            </w:r>
-            <w:r>
-              <w:rPr>
-                <w:rFonts w:ascii="Calibri" w:hAnsi="Calibri" w:cs="Calibri"/>
-                <w:i/>
-                <w:iCs/>
-                <w:color w:val="000000"/>
-              </w:rPr>
-              <w:t>_k</w:t>
-            </w:r>
-            <w:proofErr w:type="spellEnd"/>
-          </w:p>
-        </w:tc>
-        <w:tc>
-          <w:tcPr>
-            <w:tcW w:w="3220" w:type="dxa"/>
+            <w:tcW w:w="1672" w:type="dxa"/>
             <w:tcBorders>
               <w:top w:val="nil"/>
               <w:left w:val="nil"/>
@@ -3466,7 +3427,6 @@
             <w:shd w:val="clear" w:color="auto" w:fill="auto"/>
             <w:noWrap/>
             <w:vAlign w:val="bottom"/>
-            <w:hideMark/>
           </w:tcPr>
           <w:p>
             <w:pPr>
@@ -3484,13 +3444,13 @@
                 <w:iCs/>
                 <w:color w:val="000000"/>
               </w:rPr>
-              <w:t>Natural</w:t>
+              <w:t>Grams</w:t>
             </w:r>
           </w:p>
         </w:tc>
         <w:tc>
           <w:tcPr>
-            <w:tcW w:w="3220" w:type="dxa"/>
+            <w:tcW w:w="1672" w:type="dxa"/>
             <w:tcBorders>
               <w:top w:val="nil"/>
               <w:left w:val="nil"/>
@@ -3500,7 +3460,6 @@
             <w:shd w:val="clear" w:color="auto" w:fill="auto"/>
             <w:noWrap/>
             <w:vAlign w:val="bottom"/>
-            <w:hideMark/>
           </w:tcPr>
           <w:p>
             <w:pPr>
@@ -3515,7 +3474,7 @@
                 <w:rFonts w:ascii="Calibri" w:hAnsi="Calibri" w:cs="Calibri"/>
                 <w:color w:val="000000"/>
               </w:rPr>
-              <w:t>0.78</w:t>
+              <w:t>1.81</w:t>
             </w:r>
           </w:p>
         </w:tc>
@@ -3586,14 +3545,7 @@
           <w:sz w:val="21"/>
           <w:szCs w:val="21"/>
         </w:rPr>
-        <w:t>Run-time is an important aspect of adversarial networks as it directly relates to the model being robust to new adversarial samples and its ability to thwart them during defence. Correspondingly it translates to being able to generate more obscure adversarial samples during attack.</w:t>
-      </w:r>
-      <w:r>
-        <w:rPr>
-          <w:sz w:val="21"/>
-          <w:szCs w:val="21"/>
-        </w:rPr>
-        <w:t xml:space="preserve"> </w:t>
+        <w:t xml:space="preserve">Run-time is an important aspect of adversarial networks as it directly relates to the model being robust to new adversarial samples and its ability to thwart them during defence. Correspondingly it translates to being able to generate more obscure adversarial samples during attack. </w:t>
       </w:r>
       <w:r>
         <w:rPr>
@@ -3682,23 +3634,7 @@
           <w:sz w:val="21"/>
           <w:szCs w:val="21"/>
         </w:rPr>
-        <w:t>. Admittedly, t</w:t>
-      </w:r>
-      <w:proofErr w:type="spellStart"/>
-      <w:r>
-        <w:rPr>
-          <w:sz w:val="21"/>
-          <w:szCs w:val="21"/>
-        </w:rPr>
-        <w:t>he</w:t>
-      </w:r>
-      <w:proofErr w:type="spellEnd"/>
-      <w:r>
-        <w:rPr>
-          <w:sz w:val="21"/>
-          <w:szCs w:val="21"/>
-        </w:rPr>
-        <w:t xml:space="preserve"> natural (naïve) implementation is faster.</w:t>
+        <w:t>. Admittedly, the natural (naïve) implementation is faster.</w:t>
       </w:r>
     </w:p>
     <w:p>

</xml_diff>